<commit_message>
NOW we are LIB
ТЗ на библиотеку
</commit_message>
<xml_diff>
--- a/documents/external/Техническое задание. Проект.docx
+++ b/documents/external/Техническое задание. Проект.docx
@@ -850,49 +850,7 @@
     </w:p>
     <w:p>
       <w:pPr>
-        <w:spacing w:before="120" w:after="0" w:line="360" w:lineRule="auto"/>
-        <w:rPr>
-          <w:rFonts w:ascii="Times New Roman" w:hAnsi="Times New Roman"/>
-          <w:sz w:val="28"/>
-          <w:szCs w:val="28"/>
-        </w:rPr>
-      </w:pPr>
-    </w:p>
-    <w:p>
-      <w:pPr>
-        <w:spacing w:before="120" w:after="0" w:line="360" w:lineRule="auto"/>
-        <w:rPr>
-          <w:rFonts w:ascii="Times New Roman" w:hAnsi="Times New Roman"/>
-          <w:sz w:val="28"/>
-          <w:szCs w:val="28"/>
-        </w:rPr>
-      </w:pPr>
-    </w:p>
-    <w:p>
-      <w:pPr>
-        <w:spacing w:before="120" w:after="0" w:line="360" w:lineRule="auto"/>
-        <w:rPr>
-          <w:rFonts w:ascii="Times New Roman" w:hAnsi="Times New Roman"/>
-          <w:sz w:val="28"/>
-          <w:szCs w:val="28"/>
-        </w:rPr>
-      </w:pPr>
-    </w:p>
-    <w:p>
-      <w:pPr>
         <w:spacing w:line="360" w:lineRule="auto"/>
-        <w:rPr>
-          <w:rFonts w:ascii="Times New Roman" w:hAnsi="Times New Roman"/>
-          <w:bCs/>
-          <w:sz w:val="24"/>
-          <w:szCs w:val="24"/>
-        </w:rPr>
-      </w:pPr>
-    </w:p>
-    <w:p>
-      <w:pPr>
-        <w:spacing w:line="360" w:lineRule="auto"/>
-        <w:jc w:val="center"/>
         <w:rPr>
           <w:rFonts w:ascii="Times New Roman" w:hAnsi="Times New Roman"/>
           <w:b/>
@@ -916,7 +874,7 @@
       <w:pPr>
         <w:pStyle w:val="11"/>
         <w:rPr>
-          <w:rFonts w:ascii="Calibri" w:hAnsi="Calibri"/>
+          <w:rFonts w:asciiTheme="minorHAnsi" w:eastAsiaTheme="minorEastAsia" w:hAnsiTheme="minorHAnsi" w:cstheme="minorBidi"/>
           <w:noProof/>
           <w:sz w:val="22"/>
           <w:szCs w:val="22"/>
@@ -947,7 +905,7 @@
         </w:rPr>
         <w:fldChar w:fldCharType="separate"/>
       </w:r>
-      <w:hyperlink w:anchor="_Toc3152101" w:history="1">
+      <w:hyperlink w:anchor="_Toc27475891" w:history="1">
         <w:r>
           <w:rPr>
             <w:rStyle w:val="af4"/>
@@ -974,7 +932,7 @@
             <w:noProof/>
             <w:webHidden/>
           </w:rPr>
-          <w:instrText xml:space="preserve"> PAGEREF _Toc3152101 \h </w:instrText>
+          <w:instrText xml:space="preserve"> PAGEREF _Toc27475891 \h </w:instrText>
         </w:r>
         <w:r>
           <w:rPr>
@@ -1009,14 +967,14 @@
       <w:pPr>
         <w:pStyle w:val="11"/>
         <w:rPr>
-          <w:rFonts w:ascii="Calibri" w:hAnsi="Calibri"/>
+          <w:rFonts w:asciiTheme="minorHAnsi" w:eastAsiaTheme="minorEastAsia" w:hAnsiTheme="minorHAnsi" w:cstheme="minorBidi"/>
           <w:noProof/>
           <w:sz w:val="22"/>
           <w:szCs w:val="22"/>
           <w:lang w:val="ru-RU" w:eastAsia="ru-RU"/>
         </w:rPr>
       </w:pPr>
-      <w:hyperlink w:anchor="_Toc3152102" w:history="1">
+      <w:hyperlink w:anchor="_Toc27475892" w:history="1">
         <w:r>
           <w:rPr>
             <w:rStyle w:val="af4"/>
@@ -1043,7 +1001,7 @@
             <w:noProof/>
             <w:webHidden/>
           </w:rPr>
-          <w:instrText xml:space="preserve"> PAGEREF _Toc3152102 \h </w:instrText>
+          <w:instrText xml:space="preserve"> PAGEREF _Toc27475892 \h </w:instrText>
         </w:r>
         <w:r>
           <w:rPr>
@@ -1078,14 +1036,14 @@
       <w:pPr>
         <w:pStyle w:val="11"/>
         <w:rPr>
-          <w:rFonts w:ascii="Calibri" w:hAnsi="Calibri"/>
+          <w:rFonts w:asciiTheme="minorHAnsi" w:eastAsiaTheme="minorEastAsia" w:hAnsiTheme="minorHAnsi" w:cstheme="minorBidi"/>
           <w:noProof/>
           <w:sz w:val="22"/>
           <w:szCs w:val="22"/>
           <w:lang w:val="ru-RU" w:eastAsia="ru-RU"/>
         </w:rPr>
       </w:pPr>
-      <w:hyperlink w:anchor="_Toc3152103" w:history="1">
+      <w:hyperlink w:anchor="_Toc27475893" w:history="1">
         <w:r>
           <w:rPr>
             <w:rStyle w:val="af4"/>
@@ -1112,7 +1070,7 @@
             <w:noProof/>
             <w:webHidden/>
           </w:rPr>
-          <w:instrText xml:space="preserve"> PAGEREF _Toc3152103 \h </w:instrText>
+          <w:instrText xml:space="preserve"> PAGEREF _Toc27475893 \h </w:instrText>
         </w:r>
         <w:r>
           <w:rPr>
@@ -1147,14 +1105,14 @@
       <w:pPr>
         <w:pStyle w:val="11"/>
         <w:rPr>
-          <w:rFonts w:ascii="Calibri" w:hAnsi="Calibri"/>
+          <w:rFonts w:asciiTheme="minorHAnsi" w:eastAsiaTheme="minorEastAsia" w:hAnsiTheme="minorHAnsi" w:cstheme="minorBidi"/>
           <w:noProof/>
           <w:sz w:val="22"/>
           <w:szCs w:val="22"/>
           <w:lang w:val="ru-RU" w:eastAsia="ru-RU"/>
         </w:rPr>
       </w:pPr>
-      <w:hyperlink w:anchor="_Toc3152104" w:history="1">
+      <w:hyperlink w:anchor="_Toc27475894" w:history="1">
         <w:r>
           <w:rPr>
             <w:rStyle w:val="af4"/>
@@ -1181,7 +1139,7 @@
             <w:noProof/>
             <w:webHidden/>
           </w:rPr>
-          <w:instrText xml:space="preserve"> PAGEREF _Toc3152104 \h </w:instrText>
+          <w:instrText xml:space="preserve"> PAGEREF _Toc27475894 \h </w:instrText>
         </w:r>
         <w:r>
           <w:rPr>
@@ -1216,43 +1174,20 @@
       <w:pPr>
         <w:pStyle w:val="11"/>
         <w:rPr>
-          <w:rFonts w:ascii="Calibri" w:hAnsi="Calibri"/>
+          <w:rFonts w:asciiTheme="minorHAnsi" w:eastAsiaTheme="minorEastAsia" w:hAnsiTheme="minorHAnsi" w:cstheme="minorBidi"/>
           <w:noProof/>
           <w:sz w:val="22"/>
           <w:szCs w:val="22"/>
           <w:lang w:val="ru-RU" w:eastAsia="ru-RU"/>
         </w:rPr>
       </w:pPr>
-      <w:hyperlink w:anchor="_Toc3152105" w:history="1">
-        <w:r>
-          <w:rPr>
-            <w:rStyle w:val="af4"/>
-            <w:noProof/>
-            <w:lang w:val="ru-RU"/>
-          </w:rPr>
-          <w:t>5</w:t>
-        </w:r>
+      <w:hyperlink w:anchor="_Toc27475895" w:history="1">
         <w:r>
           <w:rPr>
             <w:rStyle w:val="af4"/>
             <w:noProof/>
           </w:rPr>
-          <w:t>. СТАДИИ И ЭТАПЫ РАЗ</w:t>
-        </w:r>
-        <w:r>
-          <w:rPr>
-            <w:rStyle w:val="af4"/>
-            <w:noProof/>
-            <w:lang w:val="ru-RU"/>
-          </w:rPr>
-          <w:t>Р</w:t>
-        </w:r>
-        <w:r>
-          <w:rPr>
-            <w:rStyle w:val="af4"/>
-            <w:noProof/>
-          </w:rPr>
-          <w:t>АБОТКИ</w:t>
+          <w:t>5. СТАДИИ И ЭТАПЫ РАЗРАБОТКИ</w:t>
         </w:r>
         <w:r>
           <w:rPr>
@@ -1273,7 +1208,7 @@
             <w:noProof/>
             <w:webHidden/>
           </w:rPr>
-          <w:instrText xml:space="preserve"> PAGEREF _Toc3152105 \h </w:instrText>
+          <w:instrText xml:space="preserve"> PAGEREF _Toc27475895 \h </w:instrText>
         </w:r>
         <w:r>
           <w:rPr>
@@ -1293,7 +1228,7 @@
             <w:noProof/>
             <w:webHidden/>
           </w:rPr>
-          <w:t>5</w:t>
+          <w:t>6</w:t>
         </w:r>
         <w:r>
           <w:rPr>
@@ -1410,7 +1345,7 @@
           <w:szCs w:val="26"/>
         </w:rPr>
       </w:pPr>
-      <w:bookmarkStart w:id="0" w:name="_Toc3152101"/>
+      <w:bookmarkStart w:id="0" w:name="_Toc27475891"/>
       <w:r>
         <w:rPr>
           <w:b w:val="0"/>
@@ -1691,23 +1626,24 @@
           <w:sz w:val="26"/>
           <w:szCs w:val="26"/>
         </w:rPr>
-        <w:t>консольное приложение</w:t>
-      </w:r>
-      <w:r>
-        <w:rPr>
-          <w:rFonts w:ascii="Times New Roman" w:hAnsi="Times New Roman"/>
-          <w:sz w:val="26"/>
-          <w:szCs w:val="26"/>
-        </w:rPr>
-        <w:t xml:space="preserve">, доступ к которому осуществляется посредством </w:t>
-      </w:r>
-      <w:r>
-        <w:rPr>
-          <w:rFonts w:ascii="Times New Roman" w:hAnsi="Times New Roman"/>
-          <w:sz w:val="26"/>
-          <w:szCs w:val="26"/>
-        </w:rPr>
-        <w:t>исполняемого файла</w:t>
+        <w:t xml:space="preserve">библиотека </w:t>
+      </w:r>
+      <w:r>
+        <w:rPr>
+          <w:rFonts w:ascii="Times New Roman" w:hAnsi="Times New Roman"/>
+          <w:sz w:val="26"/>
+          <w:szCs w:val="26"/>
+          <w:lang w:val="en-US"/>
+        </w:rPr>
+        <w:t>C</w:t>
+      </w:r>
+      <w:r>
+        <w:rPr>
+          <w:rFonts w:ascii="Times New Roman" w:hAnsi="Times New Roman"/>
+          <w:sz w:val="26"/>
+          <w:szCs w:val="26"/>
+        </w:rPr>
+        <w:t>#</w:t>
       </w:r>
       <w:r>
         <w:rPr>
@@ -1744,7 +1680,7 @@
           <w:szCs w:val="26"/>
         </w:rPr>
       </w:pPr>
-      <w:bookmarkStart w:id="1" w:name="_Toc3152102"/>
+      <w:bookmarkStart w:id="1" w:name="_Toc27475892"/>
       <w:r>
         <w:rPr>
           <w:b w:val="0"/>
@@ -2334,13 +2270,14 @@
           <w:szCs w:val="26"/>
         </w:rPr>
       </w:pPr>
-      <w:bookmarkStart w:id="2" w:name="_Toc3152103"/>
+      <w:bookmarkStart w:id="2" w:name="_Toc27475893"/>
       <w:r>
         <w:rPr>
           <w:b w:val="0"/>
           <w:sz w:val="26"/>
           <w:szCs w:val="26"/>
         </w:rPr>
+        <w:lastRenderedPageBreak/>
         <w:t>3. НАЗНАЧЕНИЕ РАЗРАБОТКИ</w:t>
       </w:r>
       <w:bookmarkEnd w:id="2"/>
@@ -2367,21 +2304,21 @@
           <w:sz w:val="26"/>
           <w:szCs w:val="26"/>
         </w:rPr>
-        <w:t>консольное приложение</w:t>
-      </w:r>
-      <w:r>
-        <w:rPr>
-          <w:sz w:val="26"/>
-          <w:szCs w:val="26"/>
-        </w:rPr>
-        <w:t>, обеспечивающ</w:t>
-      </w:r>
-      <w:r>
-        <w:rPr>
-          <w:sz w:val="26"/>
-          <w:szCs w:val="26"/>
-        </w:rPr>
-        <w:t>ее</w:t>
+        <w:t>создать библиотеку, содержащую реализацию методов,</w:t>
+      </w:r>
+      <w:r>
+        <w:rPr>
+          <w:sz w:val="26"/>
+          <w:szCs w:val="26"/>
+        </w:rPr>
+        <w:t xml:space="preserve"> обеспечивающ</w:t>
+      </w:r>
+      <w:r>
+        <w:rPr>
+          <w:sz w:val="26"/>
+          <w:szCs w:val="26"/>
+        </w:rPr>
+        <w:t>их</w:t>
       </w:r>
       <w:r>
         <w:rPr>
@@ -2450,7 +2387,7 @@
           <w:szCs w:val="26"/>
         </w:rPr>
       </w:pPr>
-      <w:bookmarkStart w:id="4" w:name="_Toc3152104"/>
+      <w:bookmarkStart w:id="4" w:name="_Toc27475894"/>
       <w:r>
         <w:rPr>
           <w:b w:val="0"/>
@@ -2559,15 +2496,24 @@
           <w:sz w:val="26"/>
           <w:szCs w:val="26"/>
         </w:rPr>
-        <w:t xml:space="preserve">консольного </w:t>
-      </w:r>
-      <w:r>
-        <w:rPr>
-          <w:rFonts w:ascii="Times New Roman" w:hAnsi="Times New Roman"/>
-          <w:sz w:val="26"/>
-          <w:szCs w:val="26"/>
-        </w:rPr>
-        <w:t>приложения</w:t>
+        <w:t xml:space="preserve">библиотеки </w:t>
+      </w:r>
+      <w:r>
+        <w:rPr>
+          <w:rFonts w:ascii="Times New Roman" w:hAnsi="Times New Roman"/>
+          <w:sz w:val="26"/>
+          <w:szCs w:val="26"/>
+          <w:lang w:val="en-US"/>
+        </w:rPr>
+        <w:t>C</w:t>
+      </w:r>
+      <w:r>
+        <w:rPr>
+          <w:rFonts w:ascii="Times New Roman" w:hAnsi="Times New Roman"/>
+          <w:sz w:val="26"/>
+          <w:szCs w:val="26"/>
+        </w:rPr>
+        <w:t>#</w:t>
       </w:r>
       <w:r>
         <w:rPr>
@@ -3482,7 +3428,7 @@
           <w:szCs w:val="26"/>
           <w:lang w:eastAsia="ru-RU"/>
         </w:rPr>
-        <w:t xml:space="preserve"> значения исследуемой функции.</w:t>
+        <w:t xml:space="preserve"> значения исследуемой функции;</w:t>
       </w:r>
     </w:p>
     <w:p>
@@ -3509,6 +3455,15 @@
         </w:rPr>
         <w:t>Пороговое значение точности</w:t>
       </w:r>
+      <w:r>
+        <w:rPr>
+          <w:color w:val="000000"/>
+          <w:sz w:val="26"/>
+          <w:szCs w:val="26"/>
+          <w:lang w:eastAsia="ru-RU"/>
+        </w:rPr>
+        <w:t>.</w:t>
+      </w:r>
     </w:p>
     <w:p>
       <w:pPr>
@@ -3564,6 +3519,15 @@
         </w:rPr>
         <w:t>Множество точек для расчета (если требуемая точность не достигнута)</w:t>
       </w:r>
+      <w:r>
+        <w:rPr>
+          <w:color w:val="222222"/>
+          <w:sz w:val="26"/>
+          <w:szCs w:val="26"/>
+          <w:shd w:val="clear" w:color="auto" w:fill="FFFFFF"/>
+        </w:rPr>
+        <w:t>;</w:t>
+      </w:r>
     </w:p>
     <w:p>
       <w:pPr>
@@ -3875,7 +3839,14 @@
           <w:sz w:val="26"/>
           <w:szCs w:val="26"/>
         </w:rPr>
-        <w:t>.2. Исходные коды и исполняемые файлы ПО «</w:t>
+        <w:t>.2. Исходные коды</w:t>
+      </w:r>
+      <w:r>
+        <w:rPr>
+          <w:sz w:val="26"/>
+          <w:szCs w:val="26"/>
+        </w:rPr>
+        <w:t xml:space="preserve"> ПО «</w:t>
       </w:r>
       <w:r>
         <w:rPr>
@@ -4170,7 +4141,7 @@
           <w:szCs w:val="26"/>
         </w:rPr>
       </w:pPr>
-      <w:bookmarkStart w:id="5" w:name="_Toc3152105"/>
+      <w:bookmarkStart w:id="5" w:name="_Toc27475895"/>
       <w:r>
         <w:rPr>
           <w:b w:val="0"/>
@@ -5546,7 +5517,34 @@
                 <w:sz w:val="28"/>
                 <w:szCs w:val="28"/>
               </w:rPr>
-              <w:t>Разработка приложения</w:t>
+              <w:t>Разработка</w:t>
+            </w:r>
+            <w:r>
+              <w:rPr>
+                <w:rFonts w:ascii="Times New Roman" w:hAnsi="Times New Roman"/>
+                <w:b/>
+                <w:sz w:val="28"/>
+                <w:szCs w:val="28"/>
+              </w:rPr>
+              <w:t xml:space="preserve"> программного</w:t>
+            </w:r>
+            <w:r>
+              <w:rPr>
+                <w:rFonts w:ascii="Times New Roman" w:hAnsi="Times New Roman"/>
+                <w:b/>
+                <w:sz w:val="28"/>
+                <w:szCs w:val="28"/>
+              </w:rPr>
+              <w:t xml:space="preserve"> п</w:t>
+            </w:r>
+            <w:r>
+              <w:rPr>
+                <w:rFonts w:ascii="Times New Roman" w:hAnsi="Times New Roman"/>
+                <w:b/>
+                <w:sz w:val="28"/>
+                <w:szCs w:val="28"/>
+              </w:rPr>
+              <w:t>родукта</w:t>
             </w:r>
           </w:p>
         </w:tc>
@@ -5606,6 +5604,7 @@
                 <w:rFonts w:ascii="Times New Roman" w:hAnsi="Times New Roman"/>
                 <w:sz w:val="28"/>
                 <w:szCs w:val="28"/>
+                <w:lang w:val="en-US"/>
               </w:rPr>
             </w:pPr>
             <w:r>
@@ -5614,7 +5613,24 @@
                 <w:sz w:val="28"/>
                 <w:szCs w:val="28"/>
               </w:rPr>
-              <w:t>Программный код, консольное приложение</w:t>
+              <w:t xml:space="preserve">Программный код, </w:t>
+            </w:r>
+            <w:r>
+              <w:rPr>
+                <w:rFonts w:ascii="Times New Roman" w:hAnsi="Times New Roman"/>
+                <w:sz w:val="28"/>
+                <w:szCs w:val="28"/>
+              </w:rPr>
+              <w:t xml:space="preserve">библиотека </w:t>
+            </w:r>
+            <w:r>
+              <w:rPr>
+                <w:rFonts w:ascii="Times New Roman" w:hAnsi="Times New Roman"/>
+                <w:sz w:val="28"/>
+                <w:szCs w:val="28"/>
+                <w:lang w:val="en-US"/>
+              </w:rPr>
+              <w:t>C#</w:t>
             </w:r>
           </w:p>
         </w:tc>
@@ -5935,16 +5951,15 @@
                 <w:sz w:val="28"/>
                 <w:szCs w:val="28"/>
               </w:rPr>
-              <w:t xml:space="preserve">Разработка и тестирование консольного </w:t>
-            </w:r>
-            <w:r>
-              <w:rPr>
-                <w:rFonts w:ascii="Times New Roman" w:hAnsi="Times New Roman"/>
-                <w:sz w:val="28"/>
-                <w:szCs w:val="28"/>
-              </w:rPr>
-              <w:lastRenderedPageBreak/>
-              <w:t>приложения</w:t>
+              <w:t xml:space="preserve">Разработка и тестирование </w:t>
+            </w:r>
+            <w:r>
+              <w:rPr>
+                <w:rFonts w:ascii="Times New Roman" w:hAnsi="Times New Roman"/>
+                <w:sz w:val="28"/>
+                <w:szCs w:val="28"/>
+              </w:rPr>
+              <w:t>программного продукта</w:t>
             </w:r>
           </w:p>
         </w:tc>
@@ -5973,7 +5988,6 @@
                 <w:sz w:val="28"/>
                 <w:szCs w:val="28"/>
               </w:rPr>
-              <w:lastRenderedPageBreak/>
               <w:t>26</w:t>
             </w:r>
             <w:r>
@@ -6015,8 +6029,16 @@
                 <w:sz w:val="28"/>
                 <w:szCs w:val="28"/>
               </w:rPr>
-              <w:lastRenderedPageBreak/>
-              <w:t>консольное приложение</w:t>
+              <w:t xml:space="preserve">библиотека </w:t>
+            </w:r>
+            <w:r>
+              <w:rPr>
+                <w:rFonts w:ascii="Times New Roman" w:hAnsi="Times New Roman"/>
+                <w:sz w:val="28"/>
+                <w:szCs w:val="28"/>
+                <w:lang w:val="en-US"/>
+              </w:rPr>
+              <w:t>C#</w:t>
             </w:r>
           </w:p>
         </w:tc>
@@ -10927,7 +10949,7 @@
 </file>
 
 <file path=customXml/itemProps1.xml><?xml version="1.0" encoding="utf-8"?>
-<ds:datastoreItem xmlns:ds="http://schemas.openxmlformats.org/officeDocument/2006/customXml" ds:itemID="{5240FED5-43C3-4A21-8B9D-B954D82CC11C}">
+<ds:datastoreItem xmlns:ds="http://schemas.openxmlformats.org/officeDocument/2006/customXml" ds:itemID="{D933819D-63BC-4C10-899D-4EBFD9E571EB}">
   <ds:schemaRefs>
     <ds:schemaRef ds:uri="http://schemas.openxmlformats.org/officeDocument/2006/bibliography"/>
   </ds:schemaRefs>

</xml_diff>